<commit_message>
Completed Workshop 3 HCI
</commit_message>
<xml_diff>
--- a/Documents/Human Computer Interaction/HCI/5CS020 Workshop 3.docx
+++ b/Documents/Human Computer Interaction/HCI/5CS020 Workshop 3.docx
@@ -1,6 +1,6 @@
 
 <file path=word/document.xml><?xml version="1.0" encoding="utf-8"?>
-<w:document xmlns:wpc="http://schemas.microsoft.com/office/word/2010/wordprocessingCanvas" xmlns:cx="http://schemas.microsoft.com/office/drawing/2014/chartex" xmlns:cx1="http://schemas.microsoft.com/office/drawing/2015/9/8/chartex" xmlns:cx2="http://schemas.microsoft.com/office/drawing/2015/10/21/chartex" xmlns:cx3="http://schemas.microsoft.com/office/drawing/2016/5/9/chartex" xmlns:cx4="http://schemas.microsoft.com/office/drawing/2016/5/10/chartex" xmlns:cx5="http://schemas.microsoft.com/office/drawing/2016/5/11/chartex" xmlns:cx6="http://schemas.microsoft.com/office/drawing/2016/5/12/chartex" xmlns:cx7="http://schemas.microsoft.com/office/drawing/2016/5/13/chartex" xmlns:cx8="http://schemas.microsoft.com/office/drawing/2016/5/14/chartex" xmlns:mc="http://schemas.openxmlformats.org/markup-compatibility/2006" xmlns:aink="http://schemas.microsoft.com/office/drawing/2016/ink" xmlns:am3d="http://schemas.microsoft.com/office/drawing/2017/model3d" xmlns:o="urn:schemas-microsoft-com:office:office" xmlns:oel="http://schemas.microsoft.com/office/2019/extlst" xmlns:r="http://schemas.openxmlformats.org/officeDocument/2006/relationships" xmlns:m="http://schemas.openxmlformats.org/officeDocument/2006/math" xmlns:v="urn:schemas-microsoft-com:vml" xmlns:wp14="http://schemas.microsoft.com/office/word/2010/wordprocessingDrawing" xmlns:wp="http://schemas.openxmlformats.org/drawingml/2006/wordprocessingDrawing" xmlns:w10="urn:schemas-microsoft-com:office:word" xmlns:w="http://schemas.openxmlformats.org/wordprocessingml/2006/main" xmlns:w14="http://schemas.microsoft.com/office/word/2010/wordml" xmlns:w15="http://schemas.microsoft.com/office/word/2012/wordml" xmlns:w16cex="http://schemas.microsoft.com/office/word/2018/wordml/cex" xmlns:w16cid="http://schemas.microsoft.com/office/word/2016/wordml/cid" xmlns:w16="http://schemas.microsoft.com/office/word/2018/wordml" xmlns:w16sdtdh="http://schemas.microsoft.com/office/word/2020/wordml/sdtdatahash" xmlns:w16se="http://schemas.microsoft.com/office/word/2015/wordml/symex" xmlns:wpg="http://schemas.microsoft.com/office/word/2010/wordprocessingGroup" xmlns:wpi="http://schemas.microsoft.com/office/word/2010/wordprocessingInk" xmlns:wne="http://schemas.microsoft.com/office/word/2006/wordml" xmlns:wps="http://schemas.microsoft.com/office/word/2010/wordprocessingShape" mc:Ignorable="w14 w15 w16se w16cid w16 w16cex w16sdtdh wp14">
+<w:document xmlns:wpc="http://schemas.microsoft.com/office/word/2010/wordprocessingCanvas" xmlns:cx="http://schemas.microsoft.com/office/drawing/2014/chartex" xmlns:cx1="http://schemas.microsoft.com/office/drawing/2015/9/8/chartex" xmlns:cx2="http://schemas.microsoft.com/office/drawing/2015/10/21/chartex" xmlns:cx3="http://schemas.microsoft.com/office/drawing/2016/5/9/chartex" xmlns:cx4="http://schemas.microsoft.com/office/drawing/2016/5/10/chartex" xmlns:cx5="http://schemas.microsoft.com/office/drawing/2016/5/11/chartex" xmlns:cx6="http://schemas.microsoft.com/office/drawing/2016/5/12/chartex" xmlns:cx7="http://schemas.microsoft.com/office/drawing/2016/5/13/chartex" xmlns:cx8="http://schemas.microsoft.com/office/drawing/2016/5/14/chartex" xmlns:mc="http://schemas.openxmlformats.org/markup-compatibility/2006" xmlns:aink="http://schemas.microsoft.com/office/drawing/2016/ink" xmlns:am3d="http://schemas.microsoft.com/office/drawing/2017/model3d" xmlns:o="urn:schemas-microsoft-com:office:office" xmlns:oel="http://schemas.microsoft.com/office/2019/extlst" xmlns:r="http://schemas.openxmlformats.org/officeDocument/2006/relationships" xmlns:m="http://schemas.openxmlformats.org/officeDocument/2006/math" xmlns:v="urn:schemas-microsoft-com:vml" xmlns:wp14="http://schemas.microsoft.com/office/word/2010/wordprocessingDrawing" xmlns:wp="http://schemas.openxmlformats.org/drawingml/2006/wordprocessingDrawing" xmlns:w10="urn:schemas-microsoft-com:office:word" xmlns:w="http://schemas.openxmlformats.org/wordprocessingml/2006/main" xmlns:w14="http://schemas.microsoft.com/office/word/2010/wordml" xmlns:w15="http://schemas.microsoft.com/office/word/2012/wordml" xmlns:w16cex="http://schemas.microsoft.com/office/word/2018/wordml/cex" xmlns:w16cid="http://schemas.microsoft.com/office/word/2016/wordml/cid" xmlns:w16="http://schemas.microsoft.com/office/word/2018/wordml" xmlns:w16du="http://schemas.microsoft.com/office/word/2023/wordml/word16du" xmlns:w16sdtdh="http://schemas.microsoft.com/office/word/2020/wordml/sdtdatahash" xmlns:w16se="http://schemas.microsoft.com/office/word/2015/wordml/symex" xmlns:wpg="http://schemas.microsoft.com/office/word/2010/wordprocessingGroup" xmlns:wpi="http://schemas.microsoft.com/office/word/2010/wordprocessingInk" xmlns:wne="http://schemas.microsoft.com/office/word/2006/wordml" xmlns:wps="http://schemas.microsoft.com/office/word/2010/wordprocessingShape" mc:Ignorable="w14 w15 w16se w16cid w16 w16cex w16sdtdh wp14">
   <w:body>
     <w:p>
       <w:pPr>
@@ -124,20 +124,26 @@
           <w:bCs/>
         </w:rPr>
       </w:pPr>
-    </w:p>
-    <w:p>
-      <w:pPr>
-        <w:rPr>
-          <w:rFonts w:cstheme="minorHAnsi"/>
-          <w:bCs/>
-        </w:rPr>
-      </w:pPr>
-      <w:r>
-        <w:rPr>
-          <w:rFonts w:cstheme="minorHAnsi"/>
-          <w:bCs/>
-        </w:rPr>
-        <w:t xml:space="preserve">As you will be creating and experimenting with user interface via web pages, it is important </w:t>
+      <w:r>
+        <w:rPr>
+          <w:rFonts w:cstheme="minorHAnsi"/>
+          <w:bCs/>
+        </w:rPr>
+        <w:t xml:space="preserve">As you will be creating and experimenting with user </w:t>
+      </w:r>
+      <w:r>
+        <w:rPr>
+          <w:rFonts w:cstheme="minorHAnsi"/>
+          <w:bCs/>
+        </w:rPr>
+        <w:t>interfaces</w:t>
+      </w:r>
+      <w:r>
+        <w:rPr>
+          <w:rFonts w:cstheme="minorHAnsi"/>
+          <w:bCs/>
+        </w:rPr>
+        <w:t xml:space="preserve"> via web pages, it is important </w:t>
       </w:r>
       <w:r>
         <w:rPr>
@@ -209,37 +215,79 @@
           <w:rFonts w:cstheme="minorHAnsi"/>
           <w:b/>
         </w:rPr>
-        <w:t>HTML - Forms</w:t>
-      </w:r>
-    </w:p>
-    <w:p>
-      <w:pPr>
-        <w:rPr>
-          <w:rFonts w:cstheme="minorHAnsi"/>
-          <w:bCs/>
-        </w:rPr>
-      </w:pPr>
-      <w:r>
-        <w:rPr>
-          <w:rFonts w:cstheme="minorHAnsi"/>
-          <w:bCs/>
-        </w:rPr>
-        <w:t>HTML Forms are required, when you want to collect some data from the site visitor. For example, during user registration you would like to collect information such as name, email address, credit card, etc.</w:t>
-      </w:r>
-    </w:p>
-    <w:p>
-      <w:pPr>
-        <w:rPr>
-          <w:rFonts w:cstheme="minorHAnsi"/>
-          <w:bCs/>
-        </w:rPr>
-      </w:pPr>
-      <w:r>
-        <w:rPr>
-          <w:rFonts w:cstheme="minorHAnsi"/>
-          <w:bCs/>
-        </w:rPr>
-        <w:t>A form will take input from the site visitor and then will post it to a back-end application such as CGI, ASP Script or PHP script etc. The back-end application will perform required processing on the passed data based on defined business logic inside the application.</w:t>
+        <w:t xml:space="preserve">HTML </w:t>
+      </w:r>
+      <w:r>
+        <w:rPr>
+          <w:rFonts w:cstheme="minorHAnsi"/>
+          <w:b/>
+        </w:rPr>
+        <w:t>–</w:t>
+      </w:r>
+      <w:r>
+        <w:rPr>
+          <w:rFonts w:cstheme="minorHAnsi"/>
+          <w:b/>
+        </w:rPr>
+        <w:t xml:space="preserve"> Forms</w:t>
+      </w:r>
+    </w:p>
+    <w:p>
+      <w:pPr>
+        <w:rPr>
+          <w:rFonts w:cstheme="minorHAnsi"/>
+          <w:bCs/>
+        </w:rPr>
+      </w:pPr>
+      <w:r>
+        <w:rPr>
+          <w:rFonts w:cstheme="minorHAnsi"/>
+          <w:bCs/>
+        </w:rPr>
+        <w:t>HTML Forms are required when you want to collect some data from the site visitor. For example, during user registration</w:t>
+      </w:r>
+      <w:r>
+        <w:rPr>
+          <w:rFonts w:cstheme="minorHAnsi"/>
+          <w:bCs/>
+        </w:rPr>
+        <w:t>,</w:t>
+      </w:r>
+      <w:r>
+        <w:rPr>
+          <w:rFonts w:cstheme="minorHAnsi"/>
+          <w:bCs/>
+        </w:rPr>
+        <w:t xml:space="preserve"> you would like to collect information such as name, email address, credit card, etc.</w:t>
+      </w:r>
+    </w:p>
+    <w:p>
+      <w:pPr>
+        <w:rPr>
+          <w:rFonts w:cstheme="minorHAnsi"/>
+          <w:bCs/>
+        </w:rPr>
+      </w:pPr>
+      <w:r>
+        <w:rPr>
+          <w:rFonts w:cstheme="minorHAnsi"/>
+          <w:bCs/>
+        </w:rPr>
+        <w:t xml:space="preserve">A form will take input from the site visitor and then will post it to a back-end application such as CGI, ASP Script or PHP script etc. The back-end application will perform </w:t>
+      </w:r>
+      <w:r>
+        <w:rPr>
+          <w:rFonts w:cstheme="minorHAnsi"/>
+          <w:bCs/>
+        </w:rPr>
+        <w:t xml:space="preserve">the </w:t>
+      </w:r>
+      <w:r>
+        <w:rPr>
+          <w:rFonts w:cstheme="minorHAnsi"/>
+          <w:bCs/>
+        </w:rPr>
+        <w:t>required processing on the passed data based on defined business logic inside the application.</w:t>
       </w:r>
     </w:p>
     <w:p>
@@ -285,23 +333,21 @@
           <w:rFonts w:cstheme="minorHAnsi"/>
           <w:bCs/>
         </w:rPr>
-        <w:t xml:space="preserve">The HTML &lt;form&gt; tag is used to create an HTML form and it has following </w:t>
-      </w:r>
-      <w:proofErr w:type="gramStart"/>
-      <w:r>
-        <w:rPr>
-          <w:rFonts w:cstheme="minorHAnsi"/>
-          <w:bCs/>
-        </w:rPr>
-        <w:t>syntax</w:t>
-      </w:r>
-      <w:proofErr w:type="gramEnd"/>
-      <w:r>
-        <w:rPr>
-          <w:rFonts w:cstheme="minorHAnsi"/>
-          <w:bCs/>
-        </w:rPr>
-        <w:t xml:space="preserve"> </w:t>
+        <w:t xml:space="preserve">The HTML &lt;form&gt; tag is used to create an HTML form and it has </w:t>
+      </w:r>
+      <w:r>
+        <w:rPr>
+          <w:rFonts w:cstheme="minorHAnsi"/>
+          <w:bCs/>
+        </w:rPr>
+        <w:t xml:space="preserve">the </w:t>
+      </w:r>
+      <w:r>
+        <w:rPr>
+          <w:rFonts w:cstheme="minorHAnsi"/>
+          <w:bCs/>
+        </w:rPr>
+        <w:t xml:space="preserve">following syntax </w:t>
       </w:r>
     </w:p>
     <w:p>
@@ -392,7 +438,21 @@
           <w:rFonts w:cstheme="minorHAnsi"/>
           <w:bCs/>
         </w:rPr>
-        <w:t>Apart from common attributes, following is a list of the most frequently used form attributes</w:t>
+        <w:t xml:space="preserve">Apart from common attributes, </w:t>
+      </w:r>
+      <w:r>
+        <w:rPr>
+          <w:rFonts w:cstheme="minorHAnsi"/>
+          <w:bCs/>
+        </w:rPr>
+        <w:t xml:space="preserve">the </w:t>
+      </w:r>
+      <w:r>
+        <w:rPr>
+          <w:rFonts w:cstheme="minorHAnsi"/>
+          <w:bCs/>
+        </w:rPr>
+        <w:t>following is a list of the most frequently used form attributes</w:t>
       </w:r>
     </w:p>
     <w:p>
@@ -419,37 +479,7 @@
           <w:rFonts w:cstheme="minorHAnsi"/>
           <w:bCs/>
         </w:rPr>
-        <w:t>ction</w:t>
-      </w:r>
-      <w:r>
-        <w:rPr>
-          <w:rFonts w:cstheme="minorHAnsi"/>
-          <w:bCs/>
-        </w:rPr>
-        <w:t xml:space="preserve"> - </w:t>
-      </w:r>
-      <w:r>
-        <w:rPr>
-          <w:rFonts w:cstheme="minorHAnsi"/>
-          <w:bCs/>
-        </w:rPr>
-        <w:t xml:space="preserve">Backend script ready to process your </w:t>
-      </w:r>
-      <w:proofErr w:type="gramStart"/>
-      <w:r>
-        <w:rPr>
-          <w:rFonts w:cstheme="minorHAnsi"/>
-          <w:bCs/>
-        </w:rPr>
-        <w:t>passed</w:t>
-      </w:r>
-      <w:proofErr w:type="gramEnd"/>
-      <w:r>
-        <w:rPr>
-          <w:rFonts w:cstheme="minorHAnsi"/>
-          <w:bCs/>
-        </w:rPr>
-        <w:t xml:space="preserve"> data.</w:t>
+        <w:t>ction - Backend script ready to process your passed data.</w:t>
       </w:r>
     </w:p>
     <w:p>
@@ -476,21 +506,7 @@
           <w:rFonts w:cstheme="minorHAnsi"/>
           <w:bCs/>
         </w:rPr>
-        <w:t>ethod</w:t>
-      </w:r>
-      <w:r>
-        <w:rPr>
-          <w:rFonts w:cstheme="minorHAnsi"/>
-          <w:bCs/>
-        </w:rPr>
-        <w:t xml:space="preserve"> - </w:t>
-      </w:r>
-      <w:r>
-        <w:rPr>
-          <w:rFonts w:cstheme="minorHAnsi"/>
-          <w:bCs/>
-        </w:rPr>
-        <w:t>Method to be used to upload data. The most frequently used are GET and POST methods.</w:t>
+        <w:t>ethod - Method to be used to upload data. The most frequently used are GET and POST methods.</w:t>
       </w:r>
     </w:p>
     <w:p>
@@ -517,21 +533,7 @@
           <w:rFonts w:cstheme="minorHAnsi"/>
           <w:bCs/>
         </w:rPr>
-        <w:t>arget</w:t>
-      </w:r>
-      <w:r>
-        <w:rPr>
-          <w:rFonts w:cstheme="minorHAnsi"/>
-          <w:bCs/>
-        </w:rPr>
-        <w:t xml:space="preserve"> - </w:t>
-      </w:r>
-      <w:r>
-        <w:rPr>
-          <w:rFonts w:cstheme="minorHAnsi"/>
-          <w:bCs/>
-        </w:rPr>
-        <w:t>Specify the target window or frame where the result of the script will be displayed. It takes values like _blank, _self, _parent etc.</w:t>
+        <w:t>arget - Specify the target window or frame where the result of the script will be displayed. It takes values like _blank, _self, _parent etc.</w:t>
       </w:r>
     </w:p>
     <w:p>
@@ -552,14 +554,7 @@
           <w:rFonts w:cstheme="minorHAnsi"/>
           <w:bCs/>
         </w:rPr>
-        <w:t>e</w:t>
-      </w:r>
-      <w:r>
-        <w:rPr>
-          <w:rFonts w:cstheme="minorHAnsi"/>
-          <w:bCs/>
-        </w:rPr>
-        <w:t>nctype</w:t>
+        <w:t>enctype</w:t>
       </w:r>
       <w:proofErr w:type="spellEnd"/>
       <w:r>
@@ -567,14 +562,7 @@
           <w:rFonts w:cstheme="minorHAnsi"/>
           <w:bCs/>
         </w:rPr>
-        <w:t xml:space="preserve"> - </w:t>
-      </w:r>
-      <w:r>
-        <w:rPr>
-          <w:rFonts w:cstheme="minorHAnsi"/>
-          <w:bCs/>
-        </w:rPr>
-        <w:t xml:space="preserve">You can use the </w:t>
+        <w:t xml:space="preserve"> - You can use the </w:t>
       </w:r>
       <w:proofErr w:type="spellStart"/>
       <w:r>
@@ -658,39 +646,23 @@
           <w:rFonts w:cstheme="minorHAnsi"/>
           <w:b/>
         </w:rPr>
+        <w:t>HTML Form Controls</w:t>
+      </w:r>
+    </w:p>
+    <w:p>
+      <w:pPr>
+        <w:rPr>
+          <w:rFonts w:cstheme="minorHAnsi"/>
+          <w:bCs/>
+        </w:rPr>
+      </w:pPr>
+      <w:r>
+        <w:rPr>
+          <w:rFonts w:cstheme="minorHAnsi"/>
+          <w:bCs/>
+        </w:rPr>
         <w:lastRenderedPageBreak/>
-        <w:t>HTML Form Controls</w:t>
-      </w:r>
-    </w:p>
-    <w:p>
-      <w:pPr>
-        <w:rPr>
-          <w:rFonts w:cstheme="minorHAnsi"/>
-          <w:bCs/>
-        </w:rPr>
-      </w:pPr>
-      <w:r>
-        <w:rPr>
-          <w:rFonts w:cstheme="minorHAnsi"/>
-          <w:bCs/>
-        </w:rPr>
-        <w:t xml:space="preserve">There are different types of form controls that you can use to collect data using HTML </w:t>
-      </w:r>
-      <w:proofErr w:type="gramStart"/>
-      <w:r>
-        <w:rPr>
-          <w:rFonts w:cstheme="minorHAnsi"/>
-          <w:bCs/>
-        </w:rPr>
-        <w:t>form</w:t>
-      </w:r>
-      <w:proofErr w:type="gramEnd"/>
-      <w:r>
-        <w:rPr>
-          <w:rFonts w:cstheme="minorHAnsi"/>
-          <w:bCs/>
-        </w:rPr>
-        <w:t xml:space="preserve"> </w:t>
+        <w:t xml:space="preserve">There are different types of form controls that you can use to collect data using HTML form </w:t>
       </w:r>
     </w:p>
     <w:p>
@@ -790,17 +762,8 @@
           <w:rFonts w:cstheme="minorHAnsi"/>
           <w:bCs/>
         </w:rPr>
-        <w:t xml:space="preserve">File Select </w:t>
-      </w:r>
-      <w:proofErr w:type="gramStart"/>
-      <w:r>
-        <w:rPr>
-          <w:rFonts w:cstheme="minorHAnsi"/>
-          <w:bCs/>
-        </w:rPr>
-        <w:t>boxes</w:t>
-      </w:r>
-      <w:proofErr w:type="gramEnd"/>
+        <w:t>File Select boxes</w:t>
+      </w:r>
     </w:p>
     <w:p>
       <w:pPr>
@@ -894,23 +857,7 @@
           <w:rFonts w:cstheme="minorHAnsi"/>
           <w:bCs/>
         </w:rPr>
-        <w:t xml:space="preserve">There are three types of text input used on </w:t>
-      </w:r>
-      <w:proofErr w:type="gramStart"/>
-      <w:r>
-        <w:rPr>
-          <w:rFonts w:cstheme="minorHAnsi"/>
-          <w:bCs/>
-        </w:rPr>
-        <w:t>forms</w:t>
-      </w:r>
-      <w:proofErr w:type="gramEnd"/>
-      <w:r>
-        <w:rPr>
-          <w:rFonts w:cstheme="minorHAnsi"/>
-          <w:bCs/>
-        </w:rPr>
-        <w:t xml:space="preserve"> </w:t>
+        <w:t xml:space="preserve">There are three types of text input used on forms </w:t>
       </w:r>
     </w:p>
     <w:p>
@@ -950,23 +897,7 @@
           <w:rFonts w:cstheme="minorHAnsi"/>
           <w:bCs/>
         </w:rPr>
-        <w:t xml:space="preserve">Password input controls − This is also a single-line text </w:t>
-      </w:r>
-      <w:proofErr w:type="gramStart"/>
-      <w:r>
-        <w:rPr>
-          <w:rFonts w:cstheme="minorHAnsi"/>
-          <w:bCs/>
-        </w:rPr>
-        <w:t>input</w:t>
-      </w:r>
-      <w:proofErr w:type="gramEnd"/>
-      <w:r>
-        <w:rPr>
-          <w:rFonts w:cstheme="minorHAnsi"/>
-          <w:bCs/>
-        </w:rPr>
-        <w:t xml:space="preserve"> but it masks the character as soon as a user enters it. They are also created using </w:t>
+        <w:t xml:space="preserve">Password input controls − This is also a single-line text input but it masks the character as soon as a user enters it. They are also created using </w:t>
       </w:r>
       <w:proofErr w:type="spellStart"/>
       <w:r>
@@ -1888,29 +1819,21 @@
           <w:rFonts w:cstheme="minorHAnsi"/>
           <w:bCs/>
         </w:rPr>
-        <w:t xml:space="preserve">Will </w:t>
-      </w:r>
-      <w:proofErr w:type="gramStart"/>
-      <w:r>
-        <w:rPr>
-          <w:rFonts w:cstheme="minorHAnsi"/>
-          <w:bCs/>
-        </w:rPr>
-        <w:t>produce</w:t>
-      </w:r>
-      <w:proofErr w:type="gramEnd"/>
-    </w:p>
-    <w:p>
-      <w:pPr>
-        <w:rPr>
-          <w:rFonts w:cstheme="minorHAnsi"/>
-          <w:bCs/>
-        </w:rPr>
-      </w:pPr>
-      <w:r>
-        <w:rPr>
-          <w:rFonts w:cstheme="minorHAnsi"/>
-          <w:bCs/>
+        <w:t>Will produce</w:t>
+      </w:r>
+    </w:p>
+    <w:p>
+      <w:pPr>
+        <w:rPr>
+          <w:rFonts w:cstheme="minorHAnsi"/>
+          <w:bCs/>
+        </w:rPr>
+      </w:pPr>
+      <w:r>
+        <w:rPr>
+          <w:rFonts w:cstheme="minorHAnsi"/>
+          <w:bCs/>
+          <w:noProof/>
         </w:rPr>
         <w:lastRenderedPageBreak/>
         <w:drawing>
@@ -2086,23 +2009,7 @@
           <w:rFonts w:cstheme="minorHAnsi"/>
           <w:bCs/>
         </w:rPr>
-        <w:t xml:space="preserve"> - allows to specify the maximum number of characters a user can </w:t>
-      </w:r>
-      <w:proofErr w:type="gramStart"/>
-      <w:r>
-        <w:rPr>
-          <w:rFonts w:cstheme="minorHAnsi"/>
-          <w:bCs/>
-        </w:rPr>
-        <w:t>enter into</w:t>
-      </w:r>
-      <w:proofErr w:type="gramEnd"/>
-      <w:r>
-        <w:rPr>
-          <w:rFonts w:cstheme="minorHAnsi"/>
-          <w:bCs/>
-        </w:rPr>
-        <w:t xml:space="preserve"> the text box.</w:t>
+        <w:t xml:space="preserve"> - allows to specify the maximum number of characters a user can enter into the text box.</w:t>
       </w:r>
     </w:p>
     <w:p>
@@ -2132,23 +2039,7 @@
           <w:rFonts w:cstheme="minorHAnsi"/>
           <w:bCs/>
         </w:rPr>
-        <w:t xml:space="preserve">This is also a single-line text </w:t>
-      </w:r>
-      <w:proofErr w:type="gramStart"/>
-      <w:r>
-        <w:rPr>
-          <w:rFonts w:cstheme="minorHAnsi"/>
-          <w:bCs/>
-        </w:rPr>
-        <w:t>input</w:t>
-      </w:r>
-      <w:proofErr w:type="gramEnd"/>
-      <w:r>
-        <w:rPr>
-          <w:rFonts w:cstheme="minorHAnsi"/>
-          <w:bCs/>
-        </w:rPr>
-        <w:t xml:space="preserve"> but it masks the character as soon as a user enters it. They are also created using HTML &lt;input&gt;tag but type attribute is set to password.</w:t>
+        <w:t>This is also a single-line text input but it masks the character as soon as a user enters it. They are also created using HTML &lt;input&gt;tag but type attribute is set to password.</w:t>
       </w:r>
       <w:r>
         <w:rPr>
@@ -2176,17 +2067,8 @@
           <w:rFonts w:cstheme="minorHAnsi"/>
           <w:bCs/>
         </w:rPr>
-        <w:t xml:space="preserve"> example of a single-line password input used to take user </w:t>
-      </w:r>
-      <w:proofErr w:type="gramStart"/>
-      <w:r>
-        <w:rPr>
-          <w:rFonts w:cstheme="minorHAnsi"/>
-          <w:bCs/>
-        </w:rPr>
-        <w:t>password</w:t>
-      </w:r>
-      <w:proofErr w:type="gramEnd"/>
+        <w:t xml:space="preserve"> example of a single-line password input used to take user password</w:t>
+      </w:r>
     </w:p>
     <w:p>
       <w:pPr>
@@ -2482,27 +2364,7 @@
           <w:sz w:val="22"/>
           <w:szCs w:val="22"/>
         </w:rPr>
-        <w:t xml:space="preserve">         User </w:t>
-      </w:r>
-      <w:proofErr w:type="gramStart"/>
-      <w:r>
-        <w:rPr>
-          <w:rStyle w:val="pln"/>
-          <w:color w:val="000000"/>
-          <w:sz w:val="22"/>
-          <w:szCs w:val="22"/>
-        </w:rPr>
-        <w:t>ID :</w:t>
-      </w:r>
-      <w:proofErr w:type="gramEnd"/>
-      <w:r>
-        <w:rPr>
-          <w:rStyle w:val="pln"/>
-          <w:color w:val="000000"/>
-          <w:sz w:val="22"/>
-          <w:szCs w:val="22"/>
-        </w:rPr>
-        <w:t xml:space="preserve"> </w:t>
+        <w:t xml:space="preserve">         User ID : </w:t>
       </w:r>
       <w:r>
         <w:rPr>
@@ -2996,29 +2858,21 @@
           <w:rFonts w:cstheme="minorHAnsi"/>
           <w:bCs/>
         </w:rPr>
-        <w:t xml:space="preserve">This will </w:t>
-      </w:r>
-      <w:proofErr w:type="gramStart"/>
-      <w:r>
-        <w:rPr>
-          <w:rFonts w:cstheme="minorHAnsi"/>
-          <w:bCs/>
-        </w:rPr>
-        <w:t>produce</w:t>
-      </w:r>
-      <w:proofErr w:type="gramEnd"/>
-    </w:p>
-    <w:p>
-      <w:pPr>
-        <w:rPr>
-          <w:rFonts w:cstheme="minorHAnsi"/>
-          <w:bCs/>
-        </w:rPr>
-      </w:pPr>
-      <w:r>
-        <w:rPr>
-          <w:rFonts w:cstheme="minorHAnsi"/>
-          <w:bCs/>
+        <w:t>This will produce</w:t>
+      </w:r>
+    </w:p>
+    <w:p>
+      <w:pPr>
+        <w:rPr>
+          <w:rFonts w:cstheme="minorHAnsi"/>
+          <w:bCs/>
+        </w:rPr>
+      </w:pPr>
+      <w:r>
+        <w:rPr>
+          <w:rFonts w:cstheme="minorHAnsi"/>
+          <w:bCs/>
+          <w:noProof/>
         </w:rPr>
         <w:drawing>
           <wp:inline distT="0" distB="0" distL="0" distR="0" wp14:anchorId="53A09AAA" wp14:editId="535A3C28">
@@ -3164,23 +3018,7 @@
           <w:rFonts w:cstheme="minorHAnsi"/>
           <w:bCs/>
         </w:rPr>
-        <w:t xml:space="preserve"> - allows to specify the maximum number of characters a user can </w:t>
-      </w:r>
-      <w:proofErr w:type="gramStart"/>
-      <w:r>
-        <w:rPr>
-          <w:rFonts w:cstheme="minorHAnsi"/>
-          <w:bCs/>
-        </w:rPr>
-        <w:t>enter into</w:t>
-      </w:r>
-      <w:proofErr w:type="gramEnd"/>
-      <w:r>
-        <w:rPr>
-          <w:rFonts w:cstheme="minorHAnsi"/>
-          <w:bCs/>
-        </w:rPr>
-        <w:t xml:space="preserve"> the text box.</w:t>
+        <w:t xml:space="preserve"> - allows to specify the maximum number of characters a user can enter into the text box.</w:t>
       </w:r>
     </w:p>
     <w:p>
@@ -3254,23 +3092,7 @@
           <w:rFonts w:cstheme="minorHAnsi"/>
           <w:bCs/>
         </w:rPr>
-        <w:t xml:space="preserve"> example of a multi-line text input used to take item </w:t>
-      </w:r>
-      <w:proofErr w:type="gramStart"/>
-      <w:r>
-        <w:rPr>
-          <w:rFonts w:cstheme="minorHAnsi"/>
-          <w:bCs/>
-        </w:rPr>
-        <w:t>description</w:t>
-      </w:r>
-      <w:proofErr w:type="gramEnd"/>
-      <w:r>
-        <w:rPr>
-          <w:rFonts w:cstheme="minorHAnsi"/>
-          <w:bCs/>
-        </w:rPr>
-        <w:t xml:space="preserve"> </w:t>
+        <w:t xml:space="preserve"> example of a multi-line text input used to take item description </w:t>
       </w:r>
     </w:p>
     <w:p>
@@ -3549,27 +3371,7 @@
           <w:sz w:val="22"/>
           <w:szCs w:val="22"/>
         </w:rPr>
-        <w:t xml:space="preserve">         </w:t>
-      </w:r>
-      <w:proofErr w:type="gramStart"/>
-      <w:r>
-        <w:rPr>
-          <w:rStyle w:val="pln"/>
-          <w:color w:val="000000"/>
-          <w:sz w:val="22"/>
-          <w:szCs w:val="22"/>
-        </w:rPr>
-        <w:t>Description :</w:t>
-      </w:r>
-      <w:proofErr w:type="gramEnd"/>
-      <w:r>
-        <w:rPr>
-          <w:rStyle w:val="pln"/>
-          <w:color w:val="000000"/>
-          <w:sz w:val="22"/>
-          <w:szCs w:val="22"/>
-        </w:rPr>
-        <w:t xml:space="preserve"> </w:t>
+        <w:t xml:space="preserve">         Description : </w:t>
       </w:r>
       <w:r>
         <w:rPr>
@@ -4029,29 +3831,21 @@
           <w:rFonts w:cstheme="minorHAnsi"/>
           <w:bCs/>
         </w:rPr>
-        <w:t xml:space="preserve">This will produce the </w:t>
-      </w:r>
-      <w:proofErr w:type="gramStart"/>
-      <w:r>
-        <w:rPr>
-          <w:rFonts w:cstheme="minorHAnsi"/>
-          <w:bCs/>
-        </w:rPr>
-        <w:t>following</w:t>
-      </w:r>
-      <w:proofErr w:type="gramEnd"/>
-    </w:p>
-    <w:p>
-      <w:pPr>
-        <w:rPr>
-          <w:rFonts w:cstheme="minorHAnsi"/>
-          <w:bCs/>
-        </w:rPr>
-      </w:pPr>
-      <w:r>
-        <w:rPr>
-          <w:rFonts w:cstheme="minorHAnsi"/>
-          <w:bCs/>
+        <w:t>This will produce the following</w:t>
+      </w:r>
+    </w:p>
+    <w:p>
+      <w:pPr>
+        <w:rPr>
+          <w:rFonts w:cstheme="minorHAnsi"/>
+          <w:bCs/>
+        </w:rPr>
+      </w:pPr>
+      <w:r>
+        <w:rPr>
+          <w:rFonts w:cstheme="minorHAnsi"/>
+          <w:bCs/>
+          <w:noProof/>
         </w:rPr>
         <w:drawing>
           <wp:inline distT="0" distB="0" distL="0" distR="0" wp14:anchorId="67FF7E94" wp14:editId="4FA7D2D9">
@@ -4241,17 +4035,8 @@
           <w:rFonts w:cstheme="minorHAnsi"/>
           <w:bCs/>
         </w:rPr>
-        <w:t xml:space="preserve">Indicates the number of columns of text area </w:t>
-      </w:r>
-      <w:proofErr w:type="gramStart"/>
-      <w:r>
-        <w:rPr>
-          <w:rFonts w:cstheme="minorHAnsi"/>
-          <w:bCs/>
-        </w:rPr>
-        <w:t>box</w:t>
-      </w:r>
-      <w:proofErr w:type="gramEnd"/>
+        <w:t>Indicates the number of columns of text area box</w:t>
+      </w:r>
     </w:p>
     <w:p>
       <w:pPr>
@@ -4294,17 +4079,8 @@
           <w:rFonts w:cstheme="minorHAnsi"/>
           <w:bCs/>
         </w:rPr>
-        <w:t xml:space="preserve">Here is an example HTML code for a form with two </w:t>
-      </w:r>
-      <w:proofErr w:type="gramStart"/>
-      <w:r>
-        <w:rPr>
-          <w:rFonts w:cstheme="minorHAnsi"/>
-          <w:bCs/>
-        </w:rPr>
-        <w:t>checkboxes</w:t>
-      </w:r>
-      <w:proofErr w:type="gramEnd"/>
+        <w:t>Here is an example HTML code for a form with two checkboxes</w:t>
+      </w:r>
     </w:p>
     <w:p>
       <w:pPr>
@@ -4971,29 +4747,21 @@
           <w:rFonts w:cstheme="minorHAnsi"/>
           <w:bCs/>
         </w:rPr>
-        <w:t xml:space="preserve">This will produce the </w:t>
-      </w:r>
-      <w:proofErr w:type="gramStart"/>
-      <w:r>
-        <w:rPr>
-          <w:rFonts w:cstheme="minorHAnsi"/>
-          <w:bCs/>
-        </w:rPr>
-        <w:t>following</w:t>
-      </w:r>
-      <w:proofErr w:type="gramEnd"/>
-    </w:p>
-    <w:p>
-      <w:pPr>
-        <w:rPr>
-          <w:rFonts w:cstheme="minorHAnsi"/>
-          <w:bCs/>
-        </w:rPr>
-      </w:pPr>
-      <w:r>
-        <w:rPr>
-          <w:rFonts w:cstheme="minorHAnsi"/>
-          <w:bCs/>
+        <w:t>This will produce the following</w:t>
+      </w:r>
+    </w:p>
+    <w:p>
+      <w:pPr>
+        <w:rPr>
+          <w:rFonts w:cstheme="minorHAnsi"/>
+          <w:bCs/>
+        </w:rPr>
+      </w:pPr>
+      <w:r>
+        <w:rPr>
+          <w:rFonts w:cstheme="minorHAnsi"/>
+          <w:bCs/>
+          <w:noProof/>
         </w:rPr>
         <w:drawing>
           <wp:inline distT="0" distB="0" distL="0" distR="0" wp14:anchorId="669D5D6B" wp14:editId="3E15B11B">
@@ -5064,17 +4832,8 @@
           <w:rFonts w:cstheme="minorHAnsi"/>
           <w:bCs/>
         </w:rPr>
-        <w:t xml:space="preserve">type - indicates the type of input control and for checkbox input control it will be set to </w:t>
-      </w:r>
-      <w:proofErr w:type="gramStart"/>
-      <w:r>
-        <w:rPr>
-          <w:rFonts w:cstheme="minorHAnsi"/>
-          <w:bCs/>
-        </w:rPr>
-        <w:t>checkbox..</w:t>
-      </w:r>
-      <w:proofErr w:type="gramEnd"/>
+        <w:t>type - indicates the type of input control and for checkbox input control it will be set to checkbox..</w:t>
+      </w:r>
     </w:p>
     <w:p>
       <w:pPr>
@@ -5093,7 +4852,7 @@
           <w:rFonts w:cstheme="minorHAnsi"/>
           <w:bCs/>
         </w:rPr>
-        <w:t>name - used to give a name to the control which is sent to the server to be recognized and get the value.</w:t>
+        <w:t>name - used to give a name to the control which is sent to the server to be recognized and get the value</w:t>
       </w:r>
     </w:p>
     <w:p>
@@ -5185,17 +4944,8 @@
           <w:rFonts w:cstheme="minorHAnsi"/>
           <w:bCs/>
         </w:rPr>
-        <w:t xml:space="preserve">Here is example HTML code for a form with two radio </w:t>
-      </w:r>
-      <w:proofErr w:type="gramStart"/>
-      <w:r>
-        <w:rPr>
-          <w:rFonts w:cstheme="minorHAnsi"/>
-          <w:bCs/>
-        </w:rPr>
-        <w:t>buttons</w:t>
-      </w:r>
-      <w:proofErr w:type="gramEnd"/>
+        <w:t>Here is example HTML code for a form with two radio buttons</w:t>
+      </w:r>
     </w:p>
     <w:p>
       <w:pPr>
@@ -5863,6 +5613,7 @@
         <w:rPr>
           <w:rFonts w:cstheme="minorHAnsi"/>
           <w:bCs/>
+          <w:noProof/>
         </w:rPr>
         <w:lastRenderedPageBreak/>
         <w:drawing>
@@ -6046,17 +5797,8 @@
           <w:rFonts w:cstheme="minorHAnsi"/>
           <w:bCs/>
         </w:rPr>
-        <w:t xml:space="preserve">Here is example HTML code for a form with one drop down </w:t>
-      </w:r>
-      <w:proofErr w:type="gramStart"/>
-      <w:r>
-        <w:rPr>
-          <w:rFonts w:cstheme="minorHAnsi"/>
-          <w:bCs/>
-        </w:rPr>
-        <w:t>box</w:t>
-      </w:r>
-      <w:proofErr w:type="gramEnd"/>
+        <w:t>Here is example HTML code for a form with one drop down box</w:t>
+      </w:r>
     </w:p>
     <w:p>
       <w:pPr>
@@ -6901,6 +6643,7 @@
         <w:rPr>
           <w:rFonts w:cstheme="minorHAnsi"/>
           <w:bCs/>
+          <w:noProof/>
         </w:rPr>
         <w:drawing>
           <wp:inline distT="0" distB="0" distL="0" distR="0" wp14:anchorId="7DD520B2" wp14:editId="74544931">
@@ -6971,28 +6714,7 @@
           <w:rFonts w:cstheme="minorHAnsi"/>
           <w:bCs/>
         </w:rPr>
-        <w:t>N</w:t>
-      </w:r>
-      <w:r>
-        <w:rPr>
-          <w:rFonts w:cstheme="minorHAnsi"/>
-          <w:bCs/>
-        </w:rPr>
-        <w:t>ame</w:t>
-      </w:r>
-      <w:r>
-        <w:rPr>
-          <w:rFonts w:cstheme="minorHAnsi"/>
-          <w:bCs/>
-        </w:rPr>
-        <w:t xml:space="preserve"> - </w:t>
-      </w:r>
-      <w:r>
-        <w:rPr>
-          <w:rFonts w:cstheme="minorHAnsi"/>
-          <w:bCs/>
-        </w:rPr>
-        <w:t>Used to give a name to the control which is sent to the server to be recognized and get the value.</w:t>
+        <w:t>Name - Used to give a name to the control which is sent to the server to be recognized and get the value.</w:t>
       </w:r>
     </w:p>
     <w:p>
@@ -7013,28 +6735,7 @@
           <w:bCs/>
         </w:rPr>
         <w:lastRenderedPageBreak/>
-        <w:t>S</w:t>
-      </w:r>
-      <w:r>
-        <w:rPr>
-          <w:rFonts w:cstheme="minorHAnsi"/>
-          <w:bCs/>
-        </w:rPr>
-        <w:t>ize</w:t>
-      </w:r>
-      <w:r>
-        <w:rPr>
-          <w:rFonts w:cstheme="minorHAnsi"/>
-          <w:bCs/>
-        </w:rPr>
-        <w:t xml:space="preserve"> - </w:t>
-      </w:r>
-      <w:r>
-        <w:rPr>
-          <w:rFonts w:cstheme="minorHAnsi"/>
-          <w:bCs/>
-        </w:rPr>
-        <w:t>This can be used to present a scrolling list box.</w:t>
+        <w:t>Size - This can be used to present a scrolling list box.</w:t>
       </w:r>
     </w:p>
     <w:p>
@@ -7054,28 +6755,7 @@
           <w:rFonts w:cstheme="minorHAnsi"/>
           <w:bCs/>
         </w:rPr>
-        <w:t>M</w:t>
-      </w:r>
-      <w:r>
-        <w:rPr>
-          <w:rFonts w:cstheme="minorHAnsi"/>
-          <w:bCs/>
-        </w:rPr>
-        <w:t>ultiple</w:t>
-      </w:r>
-      <w:r>
-        <w:rPr>
-          <w:rFonts w:cstheme="minorHAnsi"/>
-          <w:bCs/>
-        </w:rPr>
-        <w:t xml:space="preserve"> - </w:t>
-      </w:r>
-      <w:r>
-        <w:rPr>
-          <w:rFonts w:cstheme="minorHAnsi"/>
-          <w:bCs/>
-        </w:rPr>
-        <w:t>If set to "multiple" then allows a user to select multiple items from the menu.</w:t>
+        <w:t>Multiple - If set to "multiple" then allows a user to select multiple items from the menu.</w:t>
       </w:r>
     </w:p>
     <w:p>
@@ -7095,23 +6775,7 @@
           <w:rFonts w:cstheme="minorHAnsi"/>
           <w:bCs/>
         </w:rPr>
-        <w:t xml:space="preserve">Following is the list of important attributes of &lt;option&gt; </w:t>
-      </w:r>
-      <w:proofErr w:type="gramStart"/>
-      <w:r>
-        <w:rPr>
-          <w:rFonts w:cstheme="minorHAnsi"/>
-          <w:bCs/>
-        </w:rPr>
-        <w:t>tag</w:t>
-      </w:r>
-      <w:proofErr w:type="gramEnd"/>
-      <w:r>
-        <w:rPr>
-          <w:rFonts w:cstheme="minorHAnsi"/>
-          <w:bCs/>
-        </w:rPr>
-        <w:t xml:space="preserve"> </w:t>
+        <w:t xml:space="preserve">Following is the list of important attributes of &lt;option&gt; tag </w:t>
       </w:r>
     </w:p>
     <w:p>
@@ -7131,44 +6795,7 @@
           <w:rFonts w:cstheme="minorHAnsi"/>
           <w:bCs/>
         </w:rPr>
-        <w:t>V</w:t>
-      </w:r>
-      <w:r>
-        <w:rPr>
-          <w:rFonts w:cstheme="minorHAnsi"/>
-          <w:bCs/>
-        </w:rPr>
-        <w:t>alue</w:t>
-      </w:r>
-      <w:r>
-        <w:rPr>
-          <w:rFonts w:cstheme="minorHAnsi"/>
-          <w:bCs/>
-        </w:rPr>
-        <w:t xml:space="preserve"> - </w:t>
-      </w:r>
-      <w:r>
-        <w:rPr>
-          <w:rFonts w:cstheme="minorHAnsi"/>
-          <w:bCs/>
-        </w:rPr>
-        <w:t xml:space="preserve">The value that will be used if an option in the select box </w:t>
-      </w:r>
-      <w:proofErr w:type="spellStart"/>
-      <w:r>
-        <w:rPr>
-          <w:rFonts w:cstheme="minorHAnsi"/>
-          <w:bCs/>
-        </w:rPr>
-        <w:t>box</w:t>
-      </w:r>
-      <w:proofErr w:type="spellEnd"/>
-      <w:r>
-        <w:rPr>
-          <w:rFonts w:cstheme="minorHAnsi"/>
-          <w:bCs/>
-        </w:rPr>
-        <w:t xml:space="preserve"> is selected.</w:t>
+        <w:t>Value - The value that will be used if an option in the select box is selected.</w:t>
       </w:r>
     </w:p>
     <w:p>
@@ -7188,28 +6815,7 @@
           <w:rFonts w:cstheme="minorHAnsi"/>
           <w:bCs/>
         </w:rPr>
-        <w:t>S</w:t>
-      </w:r>
-      <w:r>
-        <w:rPr>
-          <w:rFonts w:cstheme="minorHAnsi"/>
-          <w:bCs/>
-        </w:rPr>
-        <w:t>elected</w:t>
-      </w:r>
-      <w:r>
-        <w:rPr>
-          <w:rFonts w:cstheme="minorHAnsi"/>
-          <w:bCs/>
-        </w:rPr>
-        <w:t xml:space="preserve"> - </w:t>
-      </w:r>
-      <w:r>
-        <w:rPr>
-          <w:rFonts w:cstheme="minorHAnsi"/>
-          <w:bCs/>
-        </w:rPr>
-        <w:t>Specifies that this option should be the initially selected value when the page loads.</w:t>
+        <w:t>Selected - Specifies that this option should be the initially selected value when the page loads.</w:t>
       </w:r>
     </w:p>
     <w:p>
@@ -7229,28 +6835,7 @@
           <w:rFonts w:cstheme="minorHAnsi"/>
           <w:bCs/>
         </w:rPr>
-        <w:t>L</w:t>
-      </w:r>
-      <w:r>
-        <w:rPr>
-          <w:rFonts w:cstheme="minorHAnsi"/>
-          <w:bCs/>
-        </w:rPr>
-        <w:t>abel</w:t>
-      </w:r>
-      <w:r>
-        <w:rPr>
-          <w:rFonts w:cstheme="minorHAnsi"/>
-          <w:bCs/>
-        </w:rPr>
-        <w:t xml:space="preserve"> - </w:t>
-      </w:r>
-      <w:r>
-        <w:rPr>
-          <w:rFonts w:cstheme="minorHAnsi"/>
-          <w:bCs/>
-        </w:rPr>
-        <w:t xml:space="preserve">An alternative way of </w:t>
+        <w:t xml:space="preserve">Label - An alternative way of </w:t>
       </w:r>
       <w:r>
         <w:rPr>
@@ -7317,52 +6902,22 @@
           <w:rFonts w:cstheme="minorHAnsi"/>
           <w:bCs/>
         </w:rPr>
-        <w:t xml:space="preserve">Cascading Style Sheets (CSS) provide easy and effective alternatives to specify various attributes for the HTML tags. Using CSS, you can specify </w:t>
-      </w:r>
-      <w:proofErr w:type="gramStart"/>
-      <w:r>
-        <w:rPr>
-          <w:rFonts w:cstheme="minorHAnsi"/>
-          <w:bCs/>
-        </w:rPr>
-        <w:t>a number of</w:t>
-      </w:r>
-      <w:proofErr w:type="gramEnd"/>
-      <w:r>
-        <w:rPr>
-          <w:rFonts w:cstheme="minorHAnsi"/>
-          <w:bCs/>
-        </w:rPr>
-        <w:t xml:space="preserve"> style properties for a given HTML element. Each property has a name and a value, separated by a colon (:). Each property declaration is separated by a semi-colon (;).</w:t>
-      </w:r>
-    </w:p>
-    <w:p>
-      <w:pPr>
-        <w:rPr>
-          <w:rFonts w:cstheme="minorHAnsi"/>
-          <w:bCs/>
-        </w:rPr>
-      </w:pPr>
-      <w:r>
-        <w:rPr>
-          <w:rFonts w:cstheme="minorHAnsi"/>
-          <w:bCs/>
-        </w:rPr>
-        <w:t xml:space="preserve">First let's consider an example of HTML document which makes use of &lt;font&gt; tag and associated attributes to specify text </w:t>
-      </w:r>
-      <w:r>
-        <w:rPr>
-          <w:rFonts w:cstheme="minorHAnsi"/>
-          <w:bCs/>
-        </w:rPr>
-        <w:t>colour</w:t>
-      </w:r>
-      <w:r>
-        <w:rPr>
-          <w:rFonts w:cstheme="minorHAnsi"/>
-          <w:bCs/>
-        </w:rPr>
-        <w:t xml:space="preserve"> and font size</w:t>
+        <w:t>Cascading Style Sheets (CSS) provide easy and effective alternatives to specify various attributes for the HTML tags. Using CSS, you can specify a number of style properties for a given HTML element. Each property has a name and a value, separated by a colon (:). Each property declaration is separated by a semi-colon (;).</w:t>
+      </w:r>
+    </w:p>
+    <w:p>
+      <w:pPr>
+        <w:rPr>
+          <w:rFonts w:cstheme="minorHAnsi"/>
+          <w:bCs/>
+        </w:rPr>
+      </w:pPr>
+      <w:r>
+        <w:rPr>
+          <w:rFonts w:cstheme="minorHAnsi"/>
+          <w:bCs/>
+        </w:rPr>
+        <w:t>First let's consider an example of HTML document which makes use of &lt;font&gt; tag and associated attributes to specify text colour and font size</w:t>
       </w:r>
     </w:p>
     <w:p>
@@ -7742,36 +7297,16 @@
           <w:sz w:val="22"/>
           <w:szCs w:val="22"/>
         </w:rPr>
-        <w:t xml:space="preserve">Hello, </w:t>
-      </w:r>
-      <w:proofErr w:type="gramStart"/>
-      <w:r>
-        <w:rPr>
-          <w:rStyle w:val="pln"/>
-          <w:color w:val="000000"/>
-          <w:sz w:val="22"/>
-          <w:szCs w:val="22"/>
-        </w:rPr>
-        <w:t>World!</w:t>
-      </w:r>
-      <w:r>
-        <w:rPr>
-          <w:rStyle w:val="tag"/>
-          <w:color w:val="000088"/>
-          <w:sz w:val="22"/>
-          <w:szCs w:val="22"/>
-        </w:rPr>
-        <w:t>&lt;</w:t>
-      </w:r>
-      <w:proofErr w:type="gramEnd"/>
-      <w:r>
-        <w:rPr>
-          <w:rStyle w:val="tag"/>
-          <w:color w:val="000088"/>
-          <w:sz w:val="22"/>
-          <w:szCs w:val="22"/>
-        </w:rPr>
-        <w:t>/font&gt;&lt;/p&gt;</w:t>
+        <w:t>Hello, World!</w:t>
+      </w:r>
+      <w:r>
+        <w:rPr>
+          <w:rStyle w:val="tag"/>
+          <w:color w:val="000088"/>
+          <w:sz w:val="22"/>
+          <w:szCs w:val="22"/>
+        </w:rPr>
+        <w:t>&lt;/font&gt;&lt;/p&gt;</w:t>
       </w:r>
     </w:p>
     <w:p>
@@ -7856,17 +7391,8 @@
           <w:rFonts w:cstheme="minorHAnsi"/>
           <w:bCs/>
         </w:rPr>
-        <w:t xml:space="preserve">We can re-write above example with the help of Style Sheet as </w:t>
-      </w:r>
-      <w:proofErr w:type="gramStart"/>
-      <w:r>
-        <w:rPr>
-          <w:rFonts w:cstheme="minorHAnsi"/>
-          <w:bCs/>
-        </w:rPr>
-        <w:t>follows</w:t>
-      </w:r>
-      <w:proofErr w:type="gramEnd"/>
+        <w:t>We can re-write above example with the help of Style Sheet as follows</w:t>
+      </w:r>
     </w:p>
     <w:p>
       <w:pPr>
@@ -8210,7 +7736,6 @@
         <w:t>"</w:t>
       </w:r>
       <w:proofErr w:type="spellStart"/>
-      <w:proofErr w:type="gramStart"/>
       <w:r>
         <w:rPr>
           <w:rStyle w:val="pln"/>
@@ -8239,7 +7764,6 @@
         <w:t>green</w:t>
       </w:r>
       <w:proofErr w:type="spellEnd"/>
-      <w:proofErr w:type="gramEnd"/>
       <w:r>
         <w:rPr>
           <w:rStyle w:val="pun"/>
@@ -8464,6 +7988,7 @@
         <w:rPr>
           <w:rFonts w:cstheme="minorHAnsi"/>
           <w:bCs/>
+          <w:noProof/>
         </w:rPr>
         <w:drawing>
           <wp:inline distT="0" distB="0" distL="0" distR="0" wp14:anchorId="20A4EE92" wp14:editId="72612D21">
@@ -8620,7 +8145,21 @@
           <w:rFonts w:cstheme="minorHAnsi"/>
           <w:bCs/>
         </w:rPr>
-        <w:t xml:space="preserve">If you need to use your style sheet to various pages, then </w:t>
+        <w:t xml:space="preserve">If you need to use your style sheet </w:t>
+      </w:r>
+      <w:r>
+        <w:rPr>
+          <w:rFonts w:cstheme="minorHAnsi"/>
+          <w:bCs/>
+        </w:rPr>
+        <w:t>for</w:t>
+      </w:r>
+      <w:r>
+        <w:rPr>
+          <w:rFonts w:cstheme="minorHAnsi"/>
+          <w:bCs/>
+        </w:rPr>
+        <w:t xml:space="preserve"> various pages, then its always recommended to define a common style sheet in a separate file. A cascading style sheet file will have extension as .</w:t>
       </w:r>
       <w:proofErr w:type="spellStart"/>
       <w:r>
@@ -8628,7 +8167,7 @@
           <w:rFonts w:cstheme="minorHAnsi"/>
           <w:bCs/>
         </w:rPr>
-        <w:t>its</w:t>
+        <w:t>css</w:t>
       </w:r>
       <w:proofErr w:type="spellEnd"/>
       <w:r>
@@ -8636,22 +8175,6 @@
           <w:rFonts w:cstheme="minorHAnsi"/>
           <w:bCs/>
         </w:rPr>
-        <w:t xml:space="preserve"> always recommended to define a common style sheet in a separate file. A cascading style sheet file will have extension as .</w:t>
-      </w:r>
-      <w:proofErr w:type="spellStart"/>
-      <w:r>
-        <w:rPr>
-          <w:rFonts w:cstheme="minorHAnsi"/>
-          <w:bCs/>
-        </w:rPr>
-        <w:t>css</w:t>
-      </w:r>
-      <w:proofErr w:type="spellEnd"/>
-      <w:r>
-        <w:rPr>
-          <w:rFonts w:cstheme="minorHAnsi"/>
-          <w:bCs/>
-        </w:rPr>
         <w:t xml:space="preserve"> and it will be included in HTML files using &lt;link&gt; tag.</w:t>
       </w:r>
     </w:p>
@@ -8667,23 +8190,7 @@
           <w:rFonts w:cstheme="minorHAnsi"/>
           <w:bCs/>
         </w:rPr>
-        <w:t xml:space="preserve">Consider we define a style sheet file style.css which has following </w:t>
-      </w:r>
-      <w:proofErr w:type="gramStart"/>
-      <w:r>
-        <w:rPr>
-          <w:rFonts w:cstheme="minorHAnsi"/>
-          <w:bCs/>
-        </w:rPr>
-        <w:t>rules</w:t>
-      </w:r>
-      <w:proofErr w:type="gramEnd"/>
-      <w:r>
-        <w:rPr>
-          <w:rFonts w:cstheme="minorHAnsi"/>
-          <w:bCs/>
-        </w:rPr>
-        <w:t xml:space="preserve"> </w:t>
+        <w:t xml:space="preserve">Consider we define a style sheet file style.css which has following rules </w:t>
       </w:r>
     </w:p>
     <w:p>
@@ -8703,7 +8210,6 @@
           <w:szCs w:val="22"/>
         </w:rPr>
       </w:pPr>
-      <w:proofErr w:type="gramStart"/>
       <w:r>
         <w:rPr>
           <w:rStyle w:val="pun"/>
@@ -8720,17 +8226,7 @@
           <w:sz w:val="22"/>
           <w:szCs w:val="22"/>
         </w:rPr>
-        <w:t>red</w:t>
-      </w:r>
-      <w:proofErr w:type="gramEnd"/>
-      <w:r>
-        <w:rPr>
-          <w:rStyle w:val="pln"/>
-          <w:color w:val="000000"/>
-          <w:sz w:val="22"/>
-          <w:szCs w:val="22"/>
-        </w:rPr>
-        <w:t xml:space="preserve"> </w:t>
+        <w:t xml:space="preserve">red </w:t>
       </w:r>
       <w:r>
         <w:rPr>
@@ -8795,17 +8291,7 @@
           <w:sz w:val="22"/>
           <w:szCs w:val="22"/>
         </w:rPr>
-        <w:t xml:space="preserve"> </w:t>
-      </w:r>
-      <w:proofErr w:type="gramStart"/>
-      <w:r>
-        <w:rPr>
-          <w:rStyle w:val="pln"/>
-          <w:color w:val="000000"/>
-          <w:sz w:val="22"/>
-          <w:szCs w:val="22"/>
-        </w:rPr>
-        <w:t>red</w:t>
+        <w:t xml:space="preserve"> red</w:t>
       </w:r>
       <w:r>
         <w:rPr>
@@ -8816,7 +8302,6 @@
         </w:rPr>
         <w:t>;</w:t>
       </w:r>
-      <w:proofErr w:type="gramEnd"/>
     </w:p>
     <w:p>
       <w:pPr>
@@ -8862,7 +8347,6 @@
           <w:szCs w:val="22"/>
         </w:rPr>
       </w:pPr>
-      <w:proofErr w:type="gramStart"/>
       <w:r>
         <w:rPr>
           <w:rStyle w:val="pun"/>
@@ -8879,17 +8363,7 @@
           <w:sz w:val="22"/>
           <w:szCs w:val="22"/>
         </w:rPr>
-        <w:t>thick</w:t>
-      </w:r>
-      <w:proofErr w:type="gramEnd"/>
-      <w:r>
-        <w:rPr>
-          <w:rStyle w:val="pln"/>
-          <w:color w:val="000000"/>
-          <w:sz w:val="22"/>
-          <w:szCs w:val="22"/>
-        </w:rPr>
-        <w:t xml:space="preserve"> </w:t>
+        <w:t xml:space="preserve">thick </w:t>
       </w:r>
       <w:r>
         <w:rPr>
@@ -8954,7 +8428,6 @@
         </w:rPr>
         <w:t>:</w:t>
       </w:r>
-      <w:proofErr w:type="gramStart"/>
       <w:r>
         <w:rPr>
           <w:rStyle w:val="lit"/>
@@ -8973,7 +8446,6 @@
         </w:rPr>
         <w:t>;</w:t>
       </w:r>
-      <w:proofErr w:type="gramEnd"/>
     </w:p>
     <w:p>
       <w:pPr>
@@ -9019,7 +8491,6 @@
           <w:szCs w:val="22"/>
         </w:rPr>
       </w:pPr>
-      <w:proofErr w:type="gramStart"/>
       <w:r>
         <w:rPr>
           <w:rStyle w:val="pun"/>
@@ -9036,17 +8507,7 @@
           <w:sz w:val="22"/>
           <w:szCs w:val="22"/>
         </w:rPr>
-        <w:t>green</w:t>
-      </w:r>
-      <w:proofErr w:type="gramEnd"/>
-      <w:r>
-        <w:rPr>
-          <w:rStyle w:val="pln"/>
-          <w:color w:val="000000"/>
-          <w:sz w:val="22"/>
-          <w:szCs w:val="22"/>
-        </w:rPr>
-        <w:t xml:space="preserve"> </w:t>
+        <w:t xml:space="preserve">green </w:t>
       </w:r>
       <w:r>
         <w:rPr>
@@ -9085,7 +8546,6 @@
         <w:t xml:space="preserve">   </w:t>
       </w:r>
       <w:proofErr w:type="spellStart"/>
-      <w:proofErr w:type="gramStart"/>
       <w:r>
         <w:rPr>
           <w:rStyle w:val="pln"/>
@@ -9114,7 +8574,6 @@
         <w:t>green</w:t>
       </w:r>
       <w:proofErr w:type="spellEnd"/>
-      <w:proofErr w:type="gramEnd"/>
       <w:r>
         <w:rPr>
           <w:rStyle w:val="pun"/>
@@ -10190,6 +9649,7 @@
         <w:rPr>
           <w:rFonts w:cstheme="minorHAnsi"/>
           <w:bCs/>
+          <w:noProof/>
         </w:rPr>
         <w:lastRenderedPageBreak/>
         <w:drawing>
@@ -10233,13 +9693,13 @@
       <w:pPr>
         <w:rPr>
           <w:rFonts w:cstheme="minorHAnsi"/>
-          <w:bCs/>
-        </w:rPr>
-      </w:pPr>
-      <w:r>
-        <w:rPr>
-          <w:rFonts w:cstheme="minorHAnsi"/>
-          <w:bCs/>
+          <w:b/>
+        </w:rPr>
+      </w:pPr>
+      <w:r>
+        <w:rPr>
+          <w:rFonts w:cstheme="minorHAnsi"/>
+          <w:b/>
         </w:rPr>
         <w:t>Internal Style Sheet</w:t>
       </w:r>
@@ -10612,7 +10072,6 @@
         </w:rPr>
         <w:t xml:space="preserve">         </w:t>
       </w:r>
-      <w:proofErr w:type="gramStart"/>
       <w:r>
         <w:rPr>
           <w:rStyle w:val="pun"/>
@@ -10629,17 +10088,7 @@
           <w:sz w:val="22"/>
           <w:szCs w:val="22"/>
         </w:rPr>
-        <w:t>red</w:t>
-      </w:r>
-      <w:proofErr w:type="gramEnd"/>
-      <w:r>
-        <w:rPr>
-          <w:rStyle w:val="pln"/>
-          <w:color w:val="000000"/>
-          <w:sz w:val="22"/>
-          <w:szCs w:val="22"/>
-        </w:rPr>
-        <w:t xml:space="preserve"> </w:t>
+        <w:t xml:space="preserve">red </w:t>
       </w:r>
       <w:r>
         <w:rPr>
@@ -10713,17 +10162,7 @@
           <w:sz w:val="22"/>
           <w:szCs w:val="22"/>
         </w:rPr>
-        <w:t xml:space="preserve"> </w:t>
-      </w:r>
-      <w:proofErr w:type="gramStart"/>
-      <w:r>
-        <w:rPr>
-          <w:rStyle w:val="pln"/>
-          <w:color w:val="000000"/>
-          <w:sz w:val="22"/>
-          <w:szCs w:val="22"/>
-        </w:rPr>
-        <w:t>red</w:t>
+        <w:t xml:space="preserve"> red</w:t>
       </w:r>
       <w:r>
         <w:rPr>
@@ -10734,7 +10173,6 @@
         </w:rPr>
         <w:t>;</w:t>
       </w:r>
-      <w:proofErr w:type="gramEnd"/>
       <w:r>
         <w:rPr>
           <w:rStyle w:val="pln"/>
@@ -10816,7 +10254,6 @@
         </w:rPr>
         <w:t xml:space="preserve">         </w:t>
       </w:r>
-      <w:proofErr w:type="gramStart"/>
       <w:r>
         <w:rPr>
           <w:rStyle w:val="pun"/>
@@ -10835,7 +10272,6 @@
         </w:rPr>
         <w:t>thick</w:t>
       </w:r>
-      <w:proofErr w:type="gramEnd"/>
       <w:r>
         <w:rPr>
           <w:rStyle w:val="pun"/>
@@ -10908,7 +10344,6 @@
         </w:rPr>
         <w:t>:</w:t>
       </w:r>
-      <w:proofErr w:type="gramStart"/>
       <w:r>
         <w:rPr>
           <w:rStyle w:val="lit"/>
@@ -10927,7 +10362,6 @@
         </w:rPr>
         <w:t>;</w:t>
       </w:r>
-      <w:proofErr w:type="gramEnd"/>
       <w:r>
         <w:rPr>
           <w:rStyle w:val="pln"/>
@@ -11009,7 +10443,6 @@
         </w:rPr>
         <w:t xml:space="preserve">         </w:t>
       </w:r>
-      <w:proofErr w:type="gramStart"/>
       <w:r>
         <w:rPr>
           <w:rStyle w:val="pun"/>
@@ -11026,17 +10459,7 @@
           <w:sz w:val="22"/>
           <w:szCs w:val="22"/>
         </w:rPr>
-        <w:t>green</w:t>
-      </w:r>
-      <w:proofErr w:type="gramEnd"/>
-      <w:r>
-        <w:rPr>
-          <w:rStyle w:val="pln"/>
-          <w:color w:val="000000"/>
-          <w:sz w:val="22"/>
-          <w:szCs w:val="22"/>
-        </w:rPr>
-        <w:t xml:space="preserve"> </w:t>
+        <w:t xml:space="preserve">green </w:t>
       </w:r>
       <w:r>
         <w:rPr>
@@ -11084,7 +10507,6 @@
         <w:t xml:space="preserve">            </w:t>
       </w:r>
       <w:proofErr w:type="spellStart"/>
-      <w:proofErr w:type="gramStart"/>
       <w:r>
         <w:rPr>
           <w:rStyle w:val="pln"/>
@@ -11113,7 +10535,6 @@
         <w:t>green</w:t>
       </w:r>
       <w:proofErr w:type="spellEnd"/>
-      <w:proofErr w:type="gramEnd"/>
       <w:r>
         <w:rPr>
           <w:rStyle w:val="pun"/>
@@ -11904,6 +11325,7 @@
         <w:rPr>
           <w:rFonts w:cstheme="minorHAnsi"/>
           <w:bCs/>
+          <w:noProof/>
         </w:rPr>
         <w:lastRenderedPageBreak/>
         <w:drawing>
@@ -11992,23 +11414,7 @@
           <w:rFonts w:cstheme="minorHAnsi"/>
           <w:bCs/>
         </w:rPr>
-        <w:t xml:space="preserve">Rules defined </w:t>
-      </w:r>
-      <w:proofErr w:type="spellStart"/>
-      <w:r>
-        <w:rPr>
-          <w:rFonts w:cstheme="minorHAnsi"/>
-          <w:bCs/>
-        </w:rPr>
-        <w:t>inline</w:t>
-      </w:r>
-      <w:proofErr w:type="spellEnd"/>
-      <w:r>
-        <w:rPr>
-          <w:rFonts w:cstheme="minorHAnsi"/>
-          <w:bCs/>
-        </w:rPr>
-        <w:t xml:space="preserve"> with the element overrides the rules defined in an external CSS file as well as the rules defined in &lt;style&gt; element.</w:t>
+        <w:t>Rules defined inline with the element overrides the rules defined in an external CSS file as well as the rules defined in &lt;style&gt; element.</w:t>
       </w:r>
       <w:r>
         <w:rPr>
@@ -12351,7 +11757,6 @@
         <w:t>"</w:t>
       </w:r>
       <w:proofErr w:type="spellStart"/>
-      <w:proofErr w:type="gramStart"/>
       <w:r>
         <w:rPr>
           <w:rStyle w:val="pln"/>
@@ -12374,7 +11779,6 @@
         <w:t>red</w:t>
       </w:r>
       <w:proofErr w:type="spellEnd"/>
-      <w:proofErr w:type="gramEnd"/>
       <w:r>
         <w:rPr>
           <w:rStyle w:val="pun"/>
@@ -12639,7 +12043,6 @@
         <w:t>"</w:t>
       </w:r>
       <w:proofErr w:type="spellStart"/>
-      <w:proofErr w:type="gramStart"/>
       <w:r>
         <w:rPr>
           <w:rStyle w:val="pln"/>
@@ -12662,7 +12065,6 @@
         <w:t>green</w:t>
       </w:r>
       <w:proofErr w:type="spellEnd"/>
-      <w:proofErr w:type="gramEnd"/>
       <w:r>
         <w:rPr>
           <w:rStyle w:val="pun"/>
@@ -12777,7 +12179,6 @@
         </w:rPr>
         <w:t>"</w:t>
       </w:r>
-      <w:proofErr w:type="gramStart"/>
       <w:r>
         <w:rPr>
           <w:rStyle w:val="pln"/>
@@ -12799,7 +12200,6 @@
         </w:rPr>
         <w:t>green</w:t>
       </w:r>
-      <w:proofErr w:type="gramEnd"/>
       <w:r>
         <w:rPr>
           <w:rStyle w:val="pun"/>
@@ -13001,6 +12401,7 @@
         <w:rPr>
           <w:rFonts w:cstheme="minorHAnsi"/>
           <w:bCs/>
+          <w:noProof/>
         </w:rPr>
         <w:drawing>
           <wp:inline distT="0" distB="0" distL="0" distR="0" wp14:anchorId="5E9BB1E5" wp14:editId="16048C91">
@@ -13066,7 +12467,7 @@
 </file>
 
 <file path=word/numbering.xml><?xml version="1.0" encoding="utf-8"?>
-<w:numbering xmlns:wpc="http://schemas.microsoft.com/office/word/2010/wordprocessingCanvas" xmlns:cx="http://schemas.microsoft.com/office/drawing/2014/chartex" xmlns:cx1="http://schemas.microsoft.com/office/drawing/2015/9/8/chartex" xmlns:cx2="http://schemas.microsoft.com/office/drawing/2015/10/21/chartex" xmlns:cx3="http://schemas.microsoft.com/office/drawing/2016/5/9/chartex" xmlns:cx4="http://schemas.microsoft.com/office/drawing/2016/5/10/chartex" xmlns:cx5="http://schemas.microsoft.com/office/drawing/2016/5/11/chartex" xmlns:cx6="http://schemas.microsoft.com/office/drawing/2016/5/12/chartex" xmlns:cx7="http://schemas.microsoft.com/office/drawing/2016/5/13/chartex" xmlns:cx8="http://schemas.microsoft.com/office/drawing/2016/5/14/chartex" xmlns:mc="http://schemas.openxmlformats.org/markup-compatibility/2006" xmlns:aink="http://schemas.microsoft.com/office/drawing/2016/ink" xmlns:am3d="http://schemas.microsoft.com/office/drawing/2017/model3d" xmlns:o="urn:schemas-microsoft-com:office:office" xmlns:oel="http://schemas.microsoft.com/office/2019/extlst" xmlns:r="http://schemas.openxmlformats.org/officeDocument/2006/relationships" xmlns:m="http://schemas.openxmlformats.org/officeDocument/2006/math" xmlns:v="urn:schemas-microsoft-com:vml" xmlns:wp14="http://schemas.microsoft.com/office/word/2010/wordprocessingDrawing" xmlns:wp="http://schemas.openxmlformats.org/drawingml/2006/wordprocessingDrawing" xmlns:w10="urn:schemas-microsoft-com:office:word" xmlns:w="http://schemas.openxmlformats.org/wordprocessingml/2006/main" xmlns:w14="http://schemas.microsoft.com/office/word/2010/wordml" xmlns:w15="http://schemas.microsoft.com/office/word/2012/wordml" xmlns:w16cex="http://schemas.microsoft.com/office/word/2018/wordml/cex" xmlns:w16cid="http://schemas.microsoft.com/office/word/2016/wordml/cid" xmlns:w16="http://schemas.microsoft.com/office/word/2018/wordml" xmlns:w16sdtdh="http://schemas.microsoft.com/office/word/2020/wordml/sdtdatahash" xmlns:w16se="http://schemas.microsoft.com/office/word/2015/wordml/symex" xmlns:wpg="http://schemas.microsoft.com/office/word/2010/wordprocessingGroup" xmlns:wpi="http://schemas.microsoft.com/office/word/2010/wordprocessingInk" xmlns:wne="http://schemas.microsoft.com/office/word/2006/wordml" xmlns:wps="http://schemas.microsoft.com/office/word/2010/wordprocessingShape" mc:Ignorable="w14 w15 w16se w16cid w16 w16cex w16sdtdh wp14">
+<w:numbering xmlns:wpc="http://schemas.microsoft.com/office/word/2010/wordprocessingCanvas" xmlns:cx="http://schemas.microsoft.com/office/drawing/2014/chartex" xmlns:cx1="http://schemas.microsoft.com/office/drawing/2015/9/8/chartex" xmlns:cx2="http://schemas.microsoft.com/office/drawing/2015/10/21/chartex" xmlns:cx3="http://schemas.microsoft.com/office/drawing/2016/5/9/chartex" xmlns:cx4="http://schemas.microsoft.com/office/drawing/2016/5/10/chartex" xmlns:cx5="http://schemas.microsoft.com/office/drawing/2016/5/11/chartex" xmlns:cx6="http://schemas.microsoft.com/office/drawing/2016/5/12/chartex" xmlns:cx7="http://schemas.microsoft.com/office/drawing/2016/5/13/chartex" xmlns:cx8="http://schemas.microsoft.com/office/drawing/2016/5/14/chartex" xmlns:mc="http://schemas.openxmlformats.org/markup-compatibility/2006" xmlns:aink="http://schemas.microsoft.com/office/drawing/2016/ink" xmlns:am3d="http://schemas.microsoft.com/office/drawing/2017/model3d" xmlns:o="urn:schemas-microsoft-com:office:office" xmlns:oel="http://schemas.microsoft.com/office/2019/extlst" xmlns:r="http://schemas.openxmlformats.org/officeDocument/2006/relationships" xmlns:m="http://schemas.openxmlformats.org/officeDocument/2006/math" xmlns:v="urn:schemas-microsoft-com:vml" xmlns:wp14="http://schemas.microsoft.com/office/word/2010/wordprocessingDrawing" xmlns:wp="http://schemas.openxmlformats.org/drawingml/2006/wordprocessingDrawing" xmlns:w10="urn:schemas-microsoft-com:office:word" xmlns:w="http://schemas.openxmlformats.org/wordprocessingml/2006/main" xmlns:w14="http://schemas.microsoft.com/office/word/2010/wordml" xmlns:w15="http://schemas.microsoft.com/office/word/2012/wordml" xmlns:w16cex="http://schemas.microsoft.com/office/word/2018/wordml/cex" xmlns:w16cid="http://schemas.microsoft.com/office/word/2016/wordml/cid" xmlns:w16="http://schemas.microsoft.com/office/word/2018/wordml" xmlns:w16du="http://schemas.microsoft.com/office/word/2023/wordml/word16du" xmlns:w16sdtdh="http://schemas.microsoft.com/office/word/2020/wordml/sdtdatahash" xmlns:w16se="http://schemas.microsoft.com/office/word/2015/wordml/symex" xmlns:wpg="http://schemas.microsoft.com/office/word/2010/wordprocessingGroup" xmlns:wpi="http://schemas.microsoft.com/office/word/2010/wordprocessingInk" xmlns:wne="http://schemas.microsoft.com/office/word/2006/wordml" xmlns:wps="http://schemas.microsoft.com/office/word/2010/wordprocessingShape" mc:Ignorable="w14 w15 w16se w16cid w16 w16cex w16sdtdh wp14">
   <w:abstractNum w:abstractNumId="0" w15:restartNumberingAfterBreak="0">
     <w:nsid w:val="00000001"/>
     <w:multiLevelType w:val="hybridMultilevel"/>

</xml_diff>